<commit_message>
Test for Sphinx documentation
</commit_message>
<xml_diff>
--- a/Module_4/deliverable/SSH URL GitHub Link.docx
+++ b/Module_4/deliverable/SSH URL GitHub Link.docx
@@ -6,14 +6,24 @@
       <w:r>
         <w:t xml:space="preserve">SSH URL GitHub Link: </w:t>
       </w:r>
-      <w:hyperlink r:id="rId4" w:history="1">
-        <w:r>
-          <w:rPr>
-            <w:rStyle w:val="Hyperlink"/>
-          </w:rPr>
-          <w:t>git@github.com:hkzhang08/jhu_software_concepts.git</w:t>
-        </w:r>
-      </w:hyperlink>
+      <w:proofErr w:type="gramStart"/>
+      <w:r>
+        <w:t>git@github.com:hkzhang08/</w:t>
+      </w:r>
+      <w:proofErr w:type="spellStart"/>
+      <w:r>
+        <w:t>jhu_software_concepts.git</w:t>
+      </w:r>
+      <w:proofErr w:type="spellEnd"/>
+      <w:proofErr w:type="gramEnd"/>
+    </w:p>
+    <w:p>
+      <w:r>
+        <w:t xml:space="preserve">HTTPS URL GitHub Link: </w:t>
+      </w:r>
+      <w:r>
+        <w:t>https://github.com/hkzhang08/jhu_software_concepts.git</w:t>
+      </w:r>
     </w:p>
     <w:p/>
     <w:sectPr>

</xml_diff>